<commit_message>
Update portfolio with changes
</commit_message>
<xml_diff>
--- a/src/img/Elena_Gospodinova_CV.docx
+++ b/src/img/Elena_Gospodinova_CV.docx
@@ -7,57 +7,6 @@
       <w:pPr>
         <w:pStyle w:val="Empty"/>
       </w:pPr>
-      <w:r>
-        <w:rPr>
-          <w:noProof/>
-        </w:rPr>
-        <w:drawing>
-          <wp:anchor distT="0" distB="0" distL="0" distR="0" simplePos="0" relativeHeight="10763250" behindDoc="1" locked="0" layoutInCell="1" allowOverlap="1" wp14:anchorId="519AB9AD" wp14:editId="37D20F8B">
-            <wp:simplePos x="0" y="0"/>
-            <wp:positionH relativeFrom="page">
-              <wp:align>left</wp:align>
-            </wp:positionH>
-            <wp:positionV relativeFrom="page">
-              <wp:align>top</wp:align>
-            </wp:positionV>
-            <wp:extent cx="2438400" cy="10763250"/>
-            <wp:effectExtent l="0" t="0" r="0" b="0"/>
-            <wp:wrapNone/>
-            <wp:docPr id="1" name="Picture 1"/>
-            <wp:cNvGraphicFramePr>
-              <a:graphicFrameLocks xmlns:a="http://schemas.openxmlformats.org/drawingml/2006/main" noChangeAspect="1"/>
-            </wp:cNvGraphicFramePr>
-            <a:graphic xmlns:a="http://schemas.openxmlformats.org/drawingml/2006/main">
-              <a:graphicData uri="http://schemas.openxmlformats.org/drawingml/2006/picture">
-                <pic:pic xmlns:pic="http://schemas.openxmlformats.org/drawingml/2006/picture">
-                  <pic:nvPicPr>
-                    <pic:cNvPr id="0" name=""/>
-                    <pic:cNvPicPr>
-                      <a:picLocks noChangeAspect="1" noChangeArrowheads="1"/>
-                    </pic:cNvPicPr>
-                  </pic:nvPicPr>
-                  <pic:blipFill>
-                    <a:blip r:embed="rId7"/>
-                    <a:srcRect/>
-                    <a:stretch>
-                      <a:fillRect/>
-                    </a:stretch>
-                  </pic:blipFill>
-                  <pic:spPr bwMode="auto">
-                    <a:xfrm>
-                      <a:off x="0" y="0"/>
-                      <a:ext cx="2438400" cy="10763250"/>
-                    </a:xfrm>
-                    <a:prstGeom prst="rect">
-                      <a:avLst/>
-                    </a:prstGeom>
-                  </pic:spPr>
-                </pic:pic>
-              </a:graphicData>
-            </a:graphic>
-          </wp:anchor>
-        </w:drawing>
-      </w:r>
     </w:p>
     <w:tbl>
       <w:tblPr>
@@ -69,13 +18,13 @@
         <w:tblLook w:val="0000" w:firstRow="0" w:lastRow="0" w:firstColumn="0" w:lastColumn="0" w:noHBand="0" w:noVBand="0"/>
       </w:tblPr>
       <w:tblGrid>
-        <w:gridCol w:w="3518"/>
-        <w:gridCol w:w="7593"/>
+        <w:gridCol w:w="4412"/>
+        <w:gridCol w:w="6699"/>
       </w:tblGrid>
       <w:tr>
         <w:tc>
           <w:tcPr>
-            <w:tcW w:w="3231" w:type="dxa"/>
+            <w:tcW w:w="3520" w:type="dxa"/>
             <w:tcMar>
               <w:top w:w="0" w:type="dxa"/>
               <w:left w:w="0" w:type="dxa"/>
@@ -87,16 +36,88 @@
             <w:pPr>
               <w:pStyle w:val="Avatarcontainer"/>
             </w:pPr>
+            <w:r>
+              <w:rPr>
+                <w:noProof/>
+              </w:rPr>
+              <w:drawing>
+                <wp:anchor distT="0" distB="0" distL="0" distR="0" simplePos="0" relativeHeight="10763250" behindDoc="1" locked="0" layoutInCell="1" allowOverlap="1" wp14:anchorId="519AB9AD" wp14:editId="2CCFEBD8">
+                  <wp:simplePos x="0" y="0"/>
+                  <wp:positionH relativeFrom="page">
+                    <wp:posOffset>-190500</wp:posOffset>
+                  </wp:positionH>
+                  <wp:positionV relativeFrom="page">
+                    <wp:posOffset>-690662</wp:posOffset>
+                  </wp:positionV>
+                  <wp:extent cx="2603500" cy="11492012"/>
+                  <wp:effectExtent l="0" t="0" r="0" b="1905"/>
+                  <wp:wrapNone/>
+                  <wp:docPr id="1" name="Picture 1"/>
+                  <wp:cNvGraphicFramePr>
+                    <a:graphicFrameLocks xmlns:a="http://schemas.openxmlformats.org/drawingml/2006/main" noChangeAspect="1"/>
+                  </wp:cNvGraphicFramePr>
+                  <a:graphic xmlns:a="http://schemas.openxmlformats.org/drawingml/2006/main">
+                    <a:graphicData uri="http://schemas.openxmlformats.org/drawingml/2006/picture">
+                      <pic:pic xmlns:pic="http://schemas.openxmlformats.org/drawingml/2006/picture">
+                        <pic:nvPicPr>
+                          <pic:cNvPr id="0" name=""/>
+                          <pic:cNvPicPr>
+                            <a:picLocks noChangeAspect="1" noChangeArrowheads="1"/>
+                          </pic:cNvPicPr>
+                        </pic:nvPicPr>
+                        <pic:blipFill>
+                          <a:blip r:embed="rId7"/>
+                          <a:srcRect/>
+                          <a:stretch>
+                            <a:fillRect/>
+                          </a:stretch>
+                        </pic:blipFill>
+                        <pic:spPr bwMode="auto">
+                          <a:xfrm>
+                            <a:off x="0" y="0"/>
+                            <a:ext cx="2604456" cy="11496231"/>
+                          </a:xfrm>
+                          <a:prstGeom prst="rect">
+                            <a:avLst/>
+                          </a:prstGeom>
+                        </pic:spPr>
+                      </pic:pic>
+                    </a:graphicData>
+                  </a:graphic>
+                  <wp14:sizeRelH relativeFrom="margin">
+                    <wp14:pctWidth>0</wp14:pctWidth>
+                  </wp14:sizeRelH>
+                  <wp14:sizeRelV relativeFrom="margin">
+                    <wp14:pctHeight>0</wp14:pctHeight>
+                  </wp14:sizeRelV>
+                </wp:anchor>
+              </w:drawing>
+            </w:r>
           </w:p>
           <w:p>
             <w:pPr>
               <w:pStyle w:val="Name"/>
-            </w:pPr>
-            <w:r>
+              <w:rPr>
+                <w:rFonts w:ascii="New Peninim MT" w:hAnsi="New Peninim MT" w:cs="New Peninim MT"/>
+                <w:sz w:val="36"/>
+                <w:szCs w:val="36"/>
+              </w:rPr>
+            </w:pPr>
+            <w:r>
+              <w:rPr>
+                <w:rFonts w:ascii="New Peninim MT" w:hAnsi="New Peninim MT" w:cs="New Peninim MT" w:hint="cs"/>
+                <w:sz w:val="36"/>
+                <w:szCs w:val="36"/>
+              </w:rPr>
               <w:t xml:space="preserve">Elena </w:t>
             </w:r>
             <w:proofErr w:type="spellStart"/>
             <w:r>
+              <w:rPr>
+                <w:rFonts w:ascii="New Peninim MT" w:hAnsi="New Peninim MT" w:cs="New Peninim MT" w:hint="cs"/>
+                <w:sz w:val="36"/>
+                <w:szCs w:val="36"/>
+              </w:rPr>
               <w:t>Gospodinova</w:t>
             </w:r>
             <w:proofErr w:type="spellEnd"/>
@@ -104,32 +125,65 @@
           <w:p>
             <w:pPr>
               <w:spacing w:before="0" w:after="438" w:line="1" w:lineRule="auto"/>
+              <w:rPr>
+                <w:rFonts w:ascii="New Peninim MT" w:hAnsi="New Peninim MT" w:cs="New Peninim MT"/>
+                <w:sz w:val="24"/>
+                <w:szCs w:val="24"/>
+              </w:rPr>
             </w:pPr>
           </w:p>
           <w:p>
             <w:pPr>
               <w:pStyle w:val="Heading3"/>
-            </w:pPr>
-            <w:r>
+              <w:rPr>
+                <w:rFonts w:ascii="New Peninim MT" w:hAnsi="New Peninim MT" w:cs="New Peninim MT"/>
+                <w:sz w:val="24"/>
+                <w:szCs w:val="24"/>
+              </w:rPr>
+            </w:pPr>
+            <w:r>
+              <w:rPr>
+                <w:rFonts w:ascii="New Peninim MT" w:hAnsi="New Peninim MT" w:cs="New Peninim MT" w:hint="cs"/>
+                <w:sz w:val="24"/>
+                <w:szCs w:val="24"/>
+              </w:rPr>
               <w:t>Details</w:t>
             </w:r>
           </w:p>
           <w:p>
             <w:pPr>
               <w:pStyle w:val="Sidebartext"/>
-            </w:pPr>
-            <w:r>
+              <w:rPr>
+                <w:rFonts w:ascii="New Peninim MT" w:hAnsi="New Peninim MT" w:cs="New Peninim MT"/>
+                <w:sz w:val="24"/>
+                <w:szCs w:val="24"/>
+              </w:rPr>
+            </w:pPr>
+            <w:r>
+              <w:rPr>
+                <w:rFonts w:ascii="New Peninim MT" w:hAnsi="New Peninim MT" w:cs="New Peninim MT" w:hint="cs"/>
+                <w:sz w:val="24"/>
+                <w:szCs w:val="24"/>
+              </w:rPr>
               <w:t>07800514496</w:t>
             </w:r>
           </w:p>
           <w:p>
             <w:pPr>
               <w:pStyle w:val="Sidebartext"/>
+              <w:rPr>
+                <w:rFonts w:ascii="New Peninim MT" w:hAnsi="New Peninim MT" w:cs="New Peninim MT"/>
+                <w:sz w:val="24"/>
+                <w:szCs w:val="24"/>
+              </w:rPr>
             </w:pPr>
             <w:hyperlink r:id="rId8" w:history="1">
               <w:r>
                 <w:rPr>
                   <w:rStyle w:val="Hyperlinksidebar"/>
+                  <w:rFonts w:ascii="New Peninim MT" w:hAnsi="New Peninim MT" w:cs="New Peninim MT" w:hint="cs"/>
+                  <w:sz w:val="24"/>
+                  <w:szCs w:val="24"/>
                 </w:rPr>
                 <w:t>gospodinovaelena@yahoo.co.uk</w:t>
               </w:r>
@@ -138,21 +192,28 @@
           <w:p>
             <w:pPr>
               <w:pStyle w:val="SidebarSectionsSpacing"/>
-            </w:pPr>
-          </w:p>
-          <w:p>
-            <w:pPr>
-              <w:pStyle w:val="Heading3"/>
-              <w:rPr>
+              <w:rPr>
+                <w:rFonts w:ascii="New Peninim MT" w:hAnsi="New Peninim MT" w:cs="New Peninim MT"/>
                 <w:sz w:val="24"/>
                 <w:szCs w:val="24"/>
               </w:rPr>
             </w:pPr>
-            <w:r>
-              <w:rPr>
+          </w:p>
+          <w:p>
+            <w:pPr>
+              <w:pStyle w:val="Heading3"/>
+              <w:rPr>
+                <w:rFonts w:ascii="New Peninim MT" w:hAnsi="New Peninim MT" w:cs="New Peninim MT"/>
                 <w:sz w:val="24"/>
                 <w:szCs w:val="24"/>
               </w:rPr>
+            </w:pPr>
+            <w:r>
+              <w:rPr>
+                <w:rFonts w:ascii="New Peninim MT" w:hAnsi="New Peninim MT" w:cs="New Peninim MT" w:hint="cs"/>
+                <w:sz w:val="24"/>
+                <w:szCs w:val="24"/>
+              </w:rPr>
               <w:t>Links</w:t>
             </w:r>
           </w:p>
@@ -161,20 +222,22 @@
               <w:pStyle w:val="Sidebartext"/>
               <w:spacing w:before="80" w:after="80"/>
               <w:rPr>
+                <w:rFonts w:ascii="New Peninim MT" w:hAnsi="New Peninim MT" w:cs="New Peninim MT"/>
                 <w:b/>
                 <w:bCs/>
-                <w:sz w:val="20"/>
-                <w:szCs w:val="20"/>
+                <w:sz w:val="24"/>
+                <w:szCs w:val="24"/>
               </w:rPr>
             </w:pPr>
             <w:hyperlink r:id="rId9" w:history="1">
               <w:r>
                 <w:rPr>
                   <w:rStyle w:val="Hyperlinksidebar"/>
+                  <w:rFonts w:ascii="New Peninim MT" w:hAnsi="New Peninim MT" w:cs="New Peninim MT" w:hint="cs"/>
                   <w:b/>
                   <w:bCs/>
-                  <w:sz w:val="20"/>
-                  <w:szCs w:val="20"/>
+                  <w:sz w:val="24"/>
+                  <w:szCs w:val="24"/>
                 </w:rPr>
                 <w:t>GitHub</w:t>
               </w:r>
@@ -185,10 +248,11 @@
               <w:pStyle w:val="Sidebartext"/>
               <w:spacing w:before="80" w:after="80"/>
               <w:rPr>
+                <w:rFonts w:ascii="New Peninim MT" w:hAnsi="New Peninim MT" w:cs="New Peninim MT"/>
                 <w:b/>
                 <w:bCs/>
-                <w:sz w:val="20"/>
-                <w:szCs w:val="20"/>
+                <w:sz w:val="24"/>
+                <w:szCs w:val="24"/>
               </w:rPr>
             </w:pPr>
             <w:hyperlink r:id="rId10" w:history="1">
@@ -196,10 +260,11 @@
               <w:r>
                 <w:rPr>
                   <w:rStyle w:val="Hyperlinksidebar"/>
+                  <w:rFonts w:ascii="New Peninim MT" w:hAnsi="New Peninim MT" w:cs="New Peninim MT" w:hint="cs"/>
                   <w:b/>
                   <w:bCs/>
-                  <w:sz w:val="20"/>
-                  <w:szCs w:val="20"/>
+                  <w:sz w:val="24"/>
+                  <w:szCs w:val="24"/>
                 </w:rPr>
                 <w:t>linkin</w:t>
               </w:r>
@@ -209,18 +274,25 @@
           <w:p>
             <w:pPr>
               <w:pStyle w:val="SidebarSectionsSpacing"/>
-            </w:pPr>
-          </w:p>
-          <w:p>
-            <w:pPr>
-              <w:pStyle w:val="Heading3"/>
-              <w:rPr>
+              <w:rPr>
+                <w:rFonts w:ascii="New Peninim MT" w:hAnsi="New Peninim MT" w:cs="New Peninim MT"/>
                 <w:sz w:val="24"/>
                 <w:szCs w:val="24"/>
               </w:rPr>
             </w:pPr>
-            <w:r>
-              <w:rPr>
+          </w:p>
+          <w:p>
+            <w:pPr>
+              <w:pStyle w:val="Heading3"/>
+              <w:rPr>
+                <w:rFonts w:ascii="New Peninim MT" w:hAnsi="New Peninim MT" w:cs="New Peninim MT"/>
+                <w:sz w:val="24"/>
+                <w:szCs w:val="24"/>
+              </w:rPr>
+            </w:pPr>
+            <w:r>
+              <w:rPr>
+                <w:rFonts w:ascii="New Peninim MT" w:hAnsi="New Peninim MT" w:cs="New Peninim MT" w:hint="cs"/>
                 <w:sz w:val="24"/>
                 <w:szCs w:val="24"/>
               </w:rPr>
@@ -248,18 +320,20 @@
                   <w:pPr>
                     <w:pStyle w:val="SkillTitle"/>
                     <w:rPr>
+                      <w:rFonts w:ascii="New Peninim MT" w:hAnsi="New Peninim MT" w:cs="New Peninim MT"/>
                       <w:b/>
                       <w:bCs/>
-                      <w:sz w:val="20"/>
-                      <w:szCs w:val="20"/>
+                      <w:sz w:val="24"/>
+                      <w:szCs w:val="24"/>
                     </w:rPr>
                   </w:pPr>
                   <w:r>
                     <w:rPr>
+                      <w:rFonts w:ascii="New Peninim MT" w:hAnsi="New Peninim MT" w:cs="New Peninim MT" w:hint="cs"/>
                       <w:b/>
                       <w:bCs/>
-                      <w:sz w:val="20"/>
-                      <w:szCs w:val="20"/>
+                      <w:sz w:val="24"/>
+                      <w:szCs w:val="24"/>
                     </w:rPr>
                     <w:t xml:space="preserve">HTML </w:t>
                   </w:r>
@@ -271,8 +345,11 @@
             <w:pPr>
               <w:pStyle w:val="SkillSpacing"/>
               <w:rPr>
+                <w:rFonts w:ascii="New Peninim MT" w:hAnsi="New Peninim MT" w:cs="New Peninim MT"/>
                 <w:b/>
                 <w:bCs/>
+                <w:sz w:val="24"/>
+                <w:szCs w:val="24"/>
               </w:rPr>
             </w:pPr>
           </w:p>
@@ -297,18 +374,20 @@
                   <w:pPr>
                     <w:pStyle w:val="SkillTitle"/>
                     <w:rPr>
+                      <w:rFonts w:ascii="New Peninim MT" w:hAnsi="New Peninim MT" w:cs="New Peninim MT"/>
                       <w:b/>
                       <w:bCs/>
-                      <w:sz w:val="20"/>
-                      <w:szCs w:val="20"/>
+                      <w:sz w:val="24"/>
+                      <w:szCs w:val="24"/>
                     </w:rPr>
                   </w:pPr>
                   <w:r>
                     <w:rPr>
+                      <w:rFonts w:ascii="New Peninim MT" w:hAnsi="New Peninim MT" w:cs="New Peninim MT" w:hint="cs"/>
                       <w:b/>
                       <w:bCs/>
-                      <w:sz w:val="20"/>
-                      <w:szCs w:val="20"/>
+                      <w:sz w:val="24"/>
+                      <w:szCs w:val="24"/>
                     </w:rPr>
                     <w:t>CSS</w:t>
                   </w:r>
@@ -320,8 +399,11 @@
             <w:pPr>
               <w:pStyle w:val="SkillSpacing"/>
               <w:rPr>
+                <w:rFonts w:ascii="New Peninim MT" w:hAnsi="New Peninim MT" w:cs="New Peninim MT"/>
                 <w:b/>
                 <w:bCs/>
+                <w:sz w:val="24"/>
+                <w:szCs w:val="24"/>
               </w:rPr>
             </w:pPr>
           </w:p>
@@ -346,18 +428,20 @@
                   <w:pPr>
                     <w:pStyle w:val="SkillTitle"/>
                     <w:rPr>
+                      <w:rFonts w:ascii="New Peninim MT" w:hAnsi="New Peninim MT" w:cs="New Peninim MT"/>
                       <w:b/>
                       <w:bCs/>
-                      <w:sz w:val="20"/>
-                      <w:szCs w:val="20"/>
+                      <w:sz w:val="24"/>
+                      <w:szCs w:val="24"/>
                     </w:rPr>
                   </w:pPr>
                   <w:r>
                     <w:rPr>
+                      <w:rFonts w:ascii="New Peninim MT" w:hAnsi="New Peninim MT" w:cs="New Peninim MT" w:hint="cs"/>
                       <w:b/>
                       <w:bCs/>
-                      <w:sz w:val="20"/>
-                      <w:szCs w:val="20"/>
+                      <w:sz w:val="24"/>
+                      <w:szCs w:val="24"/>
                     </w:rPr>
                     <w:t>SASS</w:t>
                   </w:r>
@@ -369,8 +453,11 @@
             <w:pPr>
               <w:pStyle w:val="SkillSpacing"/>
               <w:rPr>
+                <w:rFonts w:ascii="New Peninim MT" w:hAnsi="New Peninim MT" w:cs="New Peninim MT"/>
                 <w:b/>
                 <w:bCs/>
+                <w:sz w:val="24"/>
+                <w:szCs w:val="24"/>
               </w:rPr>
             </w:pPr>
           </w:p>
@@ -395,18 +482,20 @@
                   <w:pPr>
                     <w:pStyle w:val="SkillTitle"/>
                     <w:rPr>
+                      <w:rFonts w:ascii="New Peninim MT" w:hAnsi="New Peninim MT" w:cs="New Peninim MT"/>
                       <w:b/>
                       <w:bCs/>
-                      <w:sz w:val="20"/>
-                      <w:szCs w:val="20"/>
+                      <w:sz w:val="24"/>
+                      <w:szCs w:val="24"/>
                     </w:rPr>
                   </w:pPr>
                   <w:r>
                     <w:rPr>
+                      <w:rFonts w:ascii="New Peninim MT" w:hAnsi="New Peninim MT" w:cs="New Peninim MT" w:hint="cs"/>
                       <w:b/>
                       <w:bCs/>
-                      <w:sz w:val="20"/>
-                      <w:szCs w:val="20"/>
+                      <w:sz w:val="24"/>
+                      <w:szCs w:val="24"/>
                     </w:rPr>
                     <w:t>JavaScript</w:t>
                   </w:r>
@@ -418,8 +507,11 @@
             <w:pPr>
               <w:pStyle w:val="SkillSpacing"/>
               <w:rPr>
+                <w:rFonts w:ascii="New Peninim MT" w:hAnsi="New Peninim MT" w:cs="New Peninim MT"/>
                 <w:b/>
                 <w:bCs/>
+                <w:sz w:val="24"/>
+                <w:szCs w:val="24"/>
               </w:rPr>
             </w:pPr>
           </w:p>
@@ -444,18 +536,20 @@
                   <w:pPr>
                     <w:pStyle w:val="SkillTitle"/>
                     <w:rPr>
+                      <w:rFonts w:ascii="New Peninim MT" w:hAnsi="New Peninim MT" w:cs="New Peninim MT"/>
                       <w:b/>
                       <w:bCs/>
-                      <w:sz w:val="20"/>
-                      <w:szCs w:val="20"/>
+                      <w:sz w:val="24"/>
+                      <w:szCs w:val="24"/>
                     </w:rPr>
                   </w:pPr>
                   <w:r>
                     <w:rPr>
+                      <w:rFonts w:ascii="New Peninim MT" w:hAnsi="New Peninim MT" w:cs="New Peninim MT" w:hint="cs"/>
                       <w:b/>
                       <w:bCs/>
-                      <w:sz w:val="20"/>
-                      <w:szCs w:val="20"/>
+                      <w:sz w:val="24"/>
+                      <w:szCs w:val="24"/>
                     </w:rPr>
                     <w:t>Python</w:t>
                   </w:r>
@@ -467,8 +561,11 @@
             <w:pPr>
               <w:pStyle w:val="SkillSpacing"/>
               <w:rPr>
+                <w:rFonts w:ascii="New Peninim MT" w:hAnsi="New Peninim MT" w:cs="New Peninim MT"/>
                 <w:b/>
                 <w:bCs/>
+                <w:sz w:val="24"/>
+                <w:szCs w:val="24"/>
               </w:rPr>
             </w:pPr>
           </w:p>
@@ -493,18 +590,20 @@
                   <w:pPr>
                     <w:pStyle w:val="SkillTitle"/>
                     <w:rPr>
+                      <w:rFonts w:ascii="New Peninim MT" w:hAnsi="New Peninim MT" w:cs="New Peninim MT"/>
                       <w:b/>
                       <w:bCs/>
-                      <w:sz w:val="20"/>
-                      <w:szCs w:val="20"/>
+                      <w:sz w:val="24"/>
+                      <w:szCs w:val="24"/>
                     </w:rPr>
                   </w:pPr>
                   <w:r>
                     <w:rPr>
+                      <w:rFonts w:ascii="New Peninim MT" w:hAnsi="New Peninim MT" w:cs="New Peninim MT" w:hint="cs"/>
                       <w:b/>
                       <w:bCs/>
-                      <w:sz w:val="20"/>
-                      <w:szCs w:val="20"/>
+                      <w:sz w:val="24"/>
+                      <w:szCs w:val="24"/>
                     </w:rPr>
                     <w:t>UI/UX</w:t>
                   </w:r>
@@ -512,16 +611,22 @@
                 <w:p>
                   <w:pPr>
                     <w:rPr>
+                      <w:rFonts w:ascii="New Peninim MT" w:hAnsi="New Peninim MT" w:cs="New Peninim MT"/>
                       <w:b/>
                       <w:bCs/>
                       <w:color w:val="FFFFFF" w:themeColor="background1"/>
+                      <w:sz w:val="24"/>
+                      <w:szCs w:val="24"/>
                     </w:rPr>
                   </w:pPr>
                   <w:r>
                     <w:rPr>
+                      <w:rFonts w:ascii="New Peninim MT" w:hAnsi="New Peninim MT" w:cs="New Peninim MT" w:hint="cs"/>
                       <w:b/>
                       <w:bCs/>
                       <w:color w:val="FFFFFF" w:themeColor="background1"/>
+                      <w:sz w:val="24"/>
+                      <w:szCs w:val="24"/>
                     </w:rPr>
                     <w:t>GitHub</w:t>
                   </w:r>
@@ -529,15 +634,21 @@
                 <w:p>
                   <w:pPr>
                     <w:rPr>
+                      <w:rFonts w:ascii="New Peninim MT" w:hAnsi="New Peninim MT" w:cs="New Peninim MT"/>
                       <w:b/>
                       <w:bCs/>
+                      <w:sz w:val="24"/>
+                      <w:szCs w:val="24"/>
                     </w:rPr>
                   </w:pPr>
                   <w:r>
                     <w:rPr>
+                      <w:rFonts w:ascii="New Peninim MT" w:hAnsi="New Peninim MT" w:cs="New Peninim MT" w:hint="cs"/>
                       <w:b/>
                       <w:bCs/>
                       <w:color w:val="FFFFFF" w:themeColor="background1"/>
+                      <w:sz w:val="24"/>
+                      <w:szCs w:val="24"/>
                     </w:rPr>
                     <w:t>WordPress</w:t>
                   </w:r>
@@ -548,18 +659,38 @@
           <w:p>
             <w:pPr>
               <w:pStyle w:val="SkillSpacing"/>
+              <w:rPr>
+                <w:rFonts w:ascii="New Peninim MT" w:hAnsi="New Peninim MT" w:cs="New Peninim MT"/>
+                <w:sz w:val="24"/>
+                <w:szCs w:val="24"/>
+              </w:rPr>
             </w:pPr>
           </w:p>
           <w:p>
             <w:pPr>
               <w:pStyle w:val="SidebarSectionsSpacing"/>
+              <w:rPr>
+                <w:rFonts w:ascii="New Peninim MT" w:hAnsi="New Peninim MT" w:cs="New Peninim MT"/>
+                <w:sz w:val="24"/>
+                <w:szCs w:val="24"/>
+              </w:rPr>
             </w:pPr>
           </w:p>
           <w:p>
             <w:pPr>
               <w:pStyle w:val="Heading3"/>
-            </w:pPr>
-            <w:r>
+              <w:rPr>
+                <w:rFonts w:ascii="New Peninim MT" w:hAnsi="New Peninim MT" w:cs="New Peninim MT"/>
+                <w:sz w:val="24"/>
+                <w:szCs w:val="24"/>
+              </w:rPr>
+            </w:pPr>
+            <w:r>
+              <w:rPr>
+                <w:rFonts w:ascii="New Peninim MT" w:hAnsi="New Peninim MT" w:cs="New Peninim MT" w:hint="cs"/>
+                <w:sz w:val="24"/>
+                <w:szCs w:val="24"/>
+              </w:rPr>
               <w:t>Hobbies</w:t>
             </w:r>
           </w:p>
@@ -567,14 +698,20 @@
             <w:pPr>
               <w:pStyle w:val="Sidebartext"/>
               <w:rPr>
+                <w:rFonts w:ascii="New Peninim MT" w:hAnsi="New Peninim MT" w:cs="New Peninim MT"/>
                 <w:b/>
                 <w:bCs/>
-              </w:rPr>
-            </w:pPr>
-            <w:r>
-              <w:rPr>
+                <w:sz w:val="24"/>
+                <w:szCs w:val="24"/>
+              </w:rPr>
+            </w:pPr>
+            <w:r>
+              <w:rPr>
+                <w:rFonts w:ascii="New Peninim MT" w:hAnsi="New Peninim MT" w:cs="New Peninim MT" w:hint="cs"/>
                 <w:b/>
                 <w:bCs/>
+                <w:sz w:val="24"/>
+                <w:szCs w:val="24"/>
               </w:rPr>
               <w:t>Photography</w:t>
             </w:r>
@@ -583,14 +720,20 @@
             <w:pPr>
               <w:pStyle w:val="Sidebartext"/>
               <w:rPr>
+                <w:rFonts w:ascii="New Peninim MT" w:hAnsi="New Peninim MT" w:cs="New Peninim MT"/>
                 <w:b/>
                 <w:bCs/>
-              </w:rPr>
-            </w:pPr>
-            <w:r>
-              <w:rPr>
+                <w:sz w:val="24"/>
+                <w:szCs w:val="24"/>
+              </w:rPr>
+            </w:pPr>
+            <w:r>
+              <w:rPr>
+                <w:rFonts w:ascii="New Peninim MT" w:hAnsi="New Peninim MT" w:cs="New Peninim MT" w:hint="cs"/>
                 <w:b/>
                 <w:bCs/>
+                <w:sz w:val="24"/>
+                <w:szCs w:val="24"/>
               </w:rPr>
               <w:t xml:space="preserve"> Photoshop  </w:t>
             </w:r>
@@ -599,14 +742,20 @@
             <w:pPr>
               <w:pStyle w:val="Sidebartext"/>
               <w:rPr>
+                <w:rFonts w:ascii="New Peninim MT" w:hAnsi="New Peninim MT" w:cs="New Peninim MT"/>
                 <w:b/>
                 <w:bCs/>
-              </w:rPr>
-            </w:pPr>
-            <w:r>
-              <w:rPr>
+                <w:sz w:val="24"/>
+                <w:szCs w:val="24"/>
+              </w:rPr>
+            </w:pPr>
+            <w:r>
+              <w:rPr>
+                <w:rFonts w:ascii="New Peninim MT" w:hAnsi="New Peninim MT" w:cs="New Peninim MT" w:hint="cs"/>
                 <w:b/>
                 <w:bCs/>
+                <w:sz w:val="24"/>
+                <w:szCs w:val="24"/>
               </w:rPr>
               <w:t xml:space="preserve">Traveling  </w:t>
             </w:r>
@@ -619,7 +768,7 @@
         </w:tc>
         <w:tc>
           <w:tcPr>
-            <w:tcW w:w="7880" w:type="dxa"/>
+            <w:tcW w:w="7591" w:type="dxa"/>
             <w:tcMar>
               <w:top w:w="0" w:type="dxa"/>
               <w:left w:w="198" w:type="dxa"/>
@@ -636,6 +785,16 @@
                 <w:szCs w:val="28"/>
               </w:rPr>
             </w:pPr>
+          </w:p>
+          <w:p>
+            <w:pPr>
+              <w:pStyle w:val="Heading1"/>
+              <w:rPr>
+                <w:rFonts w:ascii="New Peninim MT" w:hAnsi="New Peninim MT" w:cs="New Peninim MT"/>
+                <w:sz w:val="28"/>
+                <w:szCs w:val="28"/>
+              </w:rPr>
+            </w:pPr>
             <w:r>
               <w:rPr>
                 <w:rFonts w:ascii="New Peninim MT" w:hAnsi="New Peninim MT" w:cs="New Peninim MT" w:hint="cs"/>
@@ -654,6 +813,8 @@
                 <w:szCs w:val="28"/>
               </w:rPr>
             </w:pPr>
+            <w:bookmarkStart w:id="0" w:name="OLE_LINK1"/>
+            <w:bookmarkStart w:id="1" w:name="OLE_LINK2"/>
             <w:r>
               <w:rPr>
                 <w:rFonts w:ascii="New Peninim MT" w:hAnsi="New Peninim MT" w:cs="New Peninim MT"/>
@@ -663,10 +824,12 @@
               <w:t>Driven by an insatiable passion for coding, I'm a self-motivated professional on a dedicated journey towards a thriving tech career. My focus lies in transforming creativity into tangible code, constantly expanding my skill set, and relishing challenges that test my efficiency. My robust record showcases adept analytical thinking and a knack for seamless project execution, encompassing every stage from idea inception to triumphant realization. Aspiring to continuously evolve, I am poised to revolutionize user experiences and contribute innovative solutions in the dynamic world of front-end development.</w:t>
             </w:r>
           </w:p>
-          <w:p>
-            <w:pPr>
-              <w:rPr>
-                <w:rFonts w:ascii="New Peninim MT" w:hAnsi="New Peninim MT" w:cs="New Peninim MT" w:hint="cs"/>
+          <w:bookmarkEnd w:id="0"/>
+          <w:bookmarkEnd w:id="1"/>
+          <w:p>
+            <w:pPr>
+              <w:rPr>
+                <w:rFonts w:ascii="New Peninim MT" w:hAnsi="New Peninim MT" w:cs="New Peninim MT"/>
                 <w:sz w:val="28"/>
                 <w:szCs w:val="28"/>
               </w:rPr>
@@ -676,7 +839,7 @@
             <w:pPr>
               <w:pStyle w:val="Heading1"/>
               <w:rPr>
-                <w:rFonts w:ascii="New Peninim MT" w:hAnsi="New Peninim MT" w:cs="New Peninim MT" w:hint="cs"/>
+                <w:rFonts w:ascii="New Peninim MT" w:hAnsi="New Peninim MT" w:cs="New Peninim MT"/>
                 <w:sz w:val="28"/>
                 <w:szCs w:val="28"/>
               </w:rPr>
@@ -690,33 +853,53 @@
               <w:t xml:space="preserve">Portfolio </w:t>
             </w:r>
           </w:p>
+          <w:bookmarkStart w:id="2" w:name="OLE_LINK11"/>
+          <w:bookmarkStart w:id="3" w:name="OLE_LINK12"/>
           <w:p>
             <w:pPr>
               <w:tabs>
                 <w:tab w:val="center" w:pos="3301"/>
               </w:tabs>
               <w:rPr>
-                <w:rFonts w:ascii="New Peninim MT" w:hAnsi="New Peninim MT" w:cs="New Peninim MT" w:hint="cs"/>
-                <w:sz w:val="28"/>
-                <w:szCs w:val="28"/>
-              </w:rPr>
-            </w:pPr>
-            <w:hyperlink r:id="rId11" w:history="1">
-              <w:r>
-                <w:rPr>
-                  <w:rStyle w:val="Hyperlink"/>
-                  <w:rFonts w:ascii="New Peninim MT" w:hAnsi="New Peninim MT" w:cs="New Peninim MT" w:hint="cs"/>
-                  <w:sz w:val="28"/>
-                  <w:szCs w:val="28"/>
-                </w:rPr>
-                <w:t>https://elena-gospodinova.com/</w:t>
-              </w:r>
-            </w:hyperlink>
-          </w:p>
-          <w:p>
-            <w:pPr>
-              <w:rPr>
-                <w:rFonts w:ascii="New Peninim MT" w:hAnsi="New Peninim MT" w:cs="New Peninim MT" w:hint="cs"/>
+                <w:rFonts w:ascii="New Peninim MT" w:hAnsi="New Peninim MT" w:cs="New Peninim MT"/>
+                <w:sz w:val="28"/>
+                <w:szCs w:val="28"/>
+              </w:rPr>
+            </w:pPr>
+            <w:r>
+              <w:fldChar w:fldCharType="begin"/>
+            </w:r>
+            <w:r>
+              <w:instrText>HYPERLINK "https://elena-gospodinova.com/"</w:instrText>
+            </w:r>
+            <w:r>
+              <w:fldChar w:fldCharType="separate"/>
+            </w:r>
+            <w:r>
+              <w:rPr>
+                <w:rStyle w:val="Hyperlink"/>
+                <w:rFonts w:ascii="New Peninim MT" w:hAnsi="New Peninim MT" w:cs="New Peninim MT" w:hint="cs"/>
+                <w:sz w:val="28"/>
+                <w:szCs w:val="28"/>
+              </w:rPr>
+              <w:t>https://elena-gospodinova.com/</w:t>
+            </w:r>
+            <w:r>
+              <w:rPr>
+                <w:rStyle w:val="Hyperlink"/>
+                <w:rFonts w:ascii="New Peninim MT" w:hAnsi="New Peninim MT" w:cs="New Peninim MT"/>
+                <w:sz w:val="28"/>
+                <w:szCs w:val="28"/>
+              </w:rPr>
+              <w:fldChar w:fldCharType="end"/>
+            </w:r>
+          </w:p>
+          <w:bookmarkEnd w:id="2"/>
+          <w:bookmarkEnd w:id="3"/>
+          <w:p>
+            <w:pPr>
+              <w:rPr>
+                <w:rFonts w:ascii="New Peninim MT" w:hAnsi="New Peninim MT" w:cs="New Peninim MT"/>
                 <w:sz w:val="28"/>
                 <w:szCs w:val="28"/>
               </w:rPr>
@@ -726,7 +909,7 @@
             <w:pPr>
               <w:pStyle w:val="MainSectionsSpacing"/>
               <w:rPr>
-                <w:rFonts w:ascii="New Peninim MT" w:hAnsi="New Peninim MT" w:cs="New Peninim MT" w:hint="cs"/>
+                <w:rFonts w:ascii="New Peninim MT" w:hAnsi="New Peninim MT" w:cs="New Peninim MT"/>
                 <w:sz w:val="28"/>
                 <w:szCs w:val="28"/>
               </w:rPr>
@@ -755,25 +938,41 @@
             <w:pPr>
               <w:pStyle w:val="Heading2"/>
               <w:rPr>
-                <w:rFonts w:ascii="Cambria" w:hAnsi="Cambria" w:cs="New Peninim MT" w:hint="cs"/>
-                <w:sz w:val="28"/>
-                <w:szCs w:val="28"/>
-              </w:rPr>
-            </w:pPr>
-            <w:r>
-              <w:rPr>
                 <w:rFonts w:ascii="Cambria" w:hAnsi="Cambria" w:cs="New Peninim MT"/>
                 <w:sz w:val="28"/>
                 <w:szCs w:val="28"/>
               </w:rPr>
-              <w:t xml:space="preserve">Front End Developer – Freelance </w:t>
+            </w:pPr>
+            <w:bookmarkStart w:id="4" w:name="OLE_LINK5"/>
+            <w:bookmarkStart w:id="5" w:name="OLE_LINK6"/>
+            <w:bookmarkStart w:id="6" w:name="OLE_LINK3"/>
+            <w:bookmarkStart w:id="7" w:name="OLE_LINK4"/>
+            <w:bookmarkStart w:id="8" w:name="OLE_LINK13"/>
+            <w:r>
+              <w:rPr>
+                <w:rFonts w:ascii="Cambria" w:hAnsi="Cambria" w:cs="New Peninim MT"/>
+                <w:sz w:val="28"/>
+                <w:szCs w:val="28"/>
+              </w:rPr>
+              <w:t xml:space="preserve">Front End Developer </w:t>
+            </w:r>
+            <w:bookmarkEnd w:id="4"/>
+            <w:bookmarkEnd w:id="5"/>
+            <w:bookmarkEnd w:id="8"/>
+            <w:r>
+              <w:rPr>
+                <w:rFonts w:ascii="Cambria" w:hAnsi="Cambria" w:cs="New Peninim MT"/>
+                <w:sz w:val="28"/>
+                <w:szCs w:val="28"/>
+              </w:rPr>
+              <w:t xml:space="preserve">– Freelance </w:t>
             </w:r>
           </w:p>
           <w:p>
             <w:pPr>
               <w:pStyle w:val="Date"/>
               <w:rPr>
-                <w:rFonts w:ascii="New Peninim MT" w:hAnsi="New Peninim MT" w:cs="New Peninim MT" w:hint="cs"/>
+                <w:rFonts w:ascii="New Peninim MT" w:hAnsi="New Peninim MT" w:cs="New Peninim MT"/>
                 <w:sz w:val="28"/>
                 <w:szCs w:val="28"/>
               </w:rPr>
@@ -832,7 +1031,7 @@
                 <w:sz w:val="28"/>
                 <w:szCs w:val="28"/>
               </w:rPr>
-              <w:t>3</w:t>
+              <w:t>4</w:t>
             </w:r>
           </w:p>
           <w:p>
@@ -844,18 +1043,37 @@
               </w:numPr>
               <w:spacing w:line="264" w:lineRule="auto"/>
               <w:rPr>
-                <w:rFonts w:ascii="New Peninim MT" w:hAnsi="New Peninim MT" w:cs="New Peninim MT" w:hint="cs"/>
-                <w:sz w:val="28"/>
-                <w:szCs w:val="28"/>
-              </w:rPr>
-            </w:pPr>
+                <w:rFonts w:ascii="New Peninim MT" w:hAnsi="New Peninim MT" w:cs="New Peninim MT"/>
+                <w:sz w:val="28"/>
+                <w:szCs w:val="28"/>
+              </w:rPr>
+            </w:pPr>
+            <w:bookmarkStart w:id="9" w:name="OLE_LINK24"/>
+            <w:bookmarkStart w:id="10" w:name="OLE_LINK25"/>
+            <w:bookmarkStart w:id="11" w:name="OLE_LINK7"/>
+            <w:bookmarkStart w:id="12" w:name="OLE_LINK8"/>
+            <w:bookmarkStart w:id="13" w:name="OLE_LINK26"/>
+            <w:bookmarkStart w:id="14" w:name="OLE_LINK27"/>
+            <w:bookmarkStart w:id="15" w:name="OLE_LINK9"/>
+            <w:bookmarkStart w:id="16" w:name="OLE_LINK10"/>
+            <w:bookmarkStart w:id="17" w:name="OLE_LINK14"/>
             <w:r>
               <w:rPr>
                 <w:rFonts w:ascii="Cambria" w:hAnsi="Cambria" w:cs="New Peninim MT"/>
                 <w:sz w:val="28"/>
                 <w:szCs w:val="28"/>
               </w:rPr>
-              <w:t>Website Development – collaborated with clients to understand their vision, requirements, and goals</w:t>
+              <w:t xml:space="preserve">Website Development </w:t>
+            </w:r>
+            <w:bookmarkEnd w:id="9"/>
+            <w:bookmarkEnd w:id="10"/>
+            <w:r>
+              <w:rPr>
+                <w:rFonts w:ascii="Cambria" w:hAnsi="Cambria" w:cs="New Peninim MT"/>
+                <w:sz w:val="28"/>
+                <w:szCs w:val="28"/>
+              </w:rPr>
+              <w:t>– collaborated with clients to understand their vision, requirements, and goals</w:t>
             </w:r>
             <w:r>
               <w:rPr>
@@ -875,7 +1093,7 @@
               </w:numPr>
               <w:spacing w:line="264" w:lineRule="auto"/>
               <w:rPr>
-                <w:rFonts w:ascii="New Peninim MT" w:hAnsi="New Peninim MT" w:cs="New Peninim MT" w:hint="cs"/>
+                <w:rFonts w:ascii="New Peninim MT" w:hAnsi="New Peninim MT" w:cs="New Peninim MT"/>
                 <w:sz w:val="28"/>
                 <w:szCs w:val="28"/>
               </w:rPr>
@@ -906,7 +1124,7 @@
               </w:numPr>
               <w:spacing w:line="264" w:lineRule="auto"/>
               <w:rPr>
-                <w:rFonts w:ascii="New Peninim MT" w:hAnsi="New Peninim MT" w:cs="New Peninim MT" w:hint="cs"/>
+                <w:rFonts w:ascii="New Peninim MT" w:hAnsi="New Peninim MT" w:cs="New Peninim MT"/>
                 <w:sz w:val="28"/>
                 <w:szCs w:val="28"/>
               </w:rPr>
@@ -968,7 +1186,7 @@
               </w:numPr>
               <w:spacing w:line="264" w:lineRule="auto"/>
               <w:rPr>
-                <w:rFonts w:ascii="New Peninim MT" w:hAnsi="New Peninim MT" w:cs="New Peninim MT" w:hint="cs"/>
+                <w:rFonts w:ascii="New Peninim MT" w:hAnsi="New Peninim MT" w:cs="New Peninim MT"/>
                 <w:sz w:val="28"/>
                 <w:szCs w:val="28"/>
               </w:rPr>
@@ -998,32 +1216,52 @@
               <w:t>.</w:t>
             </w:r>
           </w:p>
+          <w:bookmarkEnd w:id="11"/>
+          <w:bookmarkEnd w:id="12"/>
+          <w:bookmarkEnd w:id="13"/>
+          <w:bookmarkEnd w:id="14"/>
+          <w:bookmarkEnd w:id="17"/>
           <w:p/>
+          <w:bookmarkEnd w:id="6"/>
+          <w:bookmarkEnd w:id="7"/>
+          <w:bookmarkEnd w:id="15"/>
+          <w:bookmarkEnd w:id="16"/>
           <w:p/>
           <w:p>
             <w:pPr>
               <w:pStyle w:val="Heading2"/>
               <w:rPr>
-                <w:rFonts w:ascii="New Peninim MT" w:hAnsi="New Peninim MT" w:cs="New Peninim MT" w:hint="cs"/>
-                <w:sz w:val="28"/>
-                <w:szCs w:val="28"/>
-              </w:rPr>
-            </w:pPr>
-            <w:r>
-              <w:rPr>
-                <w:rFonts w:ascii="New Peninim MT" w:hAnsi="New Peninim MT" w:cs="New Peninim MT" w:hint="cs"/>
-                <w:sz w:val="28"/>
-                <w:szCs w:val="28"/>
-              </w:rPr>
-              <w:lastRenderedPageBreak/>
-              <w:t>Apprenticeship - Web Developer at Construction Company EPAPE Ltd, Tilbury</w:t>
-            </w:r>
-          </w:p>
+                <w:rFonts w:ascii="New Peninim MT" w:hAnsi="New Peninim MT" w:cs="New Peninim MT"/>
+                <w:sz w:val="28"/>
+                <w:szCs w:val="28"/>
+              </w:rPr>
+            </w:pPr>
+            <w:r>
+              <w:rPr>
+                <w:rFonts w:ascii="New Peninim MT" w:hAnsi="New Peninim MT" w:cs="New Peninim MT" w:hint="cs"/>
+                <w:sz w:val="28"/>
+                <w:szCs w:val="28"/>
+              </w:rPr>
+              <w:t xml:space="preserve">Apprenticeship - </w:t>
+            </w:r>
+            <w:bookmarkStart w:id="18" w:name="OLE_LINK28"/>
+            <w:bookmarkStart w:id="19" w:name="OLE_LINK29"/>
+            <w:r>
+              <w:rPr>
+                <w:rFonts w:ascii="New Peninim MT" w:hAnsi="New Peninim MT" w:cs="New Peninim MT" w:hint="cs"/>
+                <w:sz w:val="28"/>
+                <w:szCs w:val="28"/>
+              </w:rPr>
+              <w:t>Web Developer at Construction Company EPAPE Ltd, Tilbury</w:t>
+            </w:r>
+          </w:p>
+          <w:bookmarkEnd w:id="18"/>
+          <w:bookmarkEnd w:id="19"/>
           <w:p>
             <w:pPr>
               <w:pStyle w:val="Date"/>
               <w:rPr>
-                <w:rFonts w:ascii="New Peninim MT" w:hAnsi="New Peninim MT" w:cs="New Peninim MT" w:hint="cs"/>
+                <w:rFonts w:ascii="New Peninim MT" w:hAnsi="New Peninim MT" w:cs="New Peninim MT"/>
                 <w:sz w:val="28"/>
                 <w:szCs w:val="28"/>
               </w:rPr>
@@ -1094,11 +1332,13 @@
               </w:numPr>
               <w:spacing w:line="264" w:lineRule="auto"/>
               <w:rPr>
-                <w:rFonts w:ascii="New Peninim MT" w:hAnsi="New Peninim MT" w:cs="New Peninim MT" w:hint="cs"/>
-                <w:sz w:val="28"/>
-                <w:szCs w:val="28"/>
-              </w:rPr>
-            </w:pPr>
+                <w:rFonts w:ascii="New Peninim MT" w:hAnsi="New Peninim MT" w:cs="New Peninim MT"/>
+                <w:sz w:val="28"/>
+                <w:szCs w:val="28"/>
+              </w:rPr>
+            </w:pPr>
+            <w:bookmarkStart w:id="20" w:name="OLE_LINK30"/>
+            <w:bookmarkStart w:id="21" w:name="OLE_LINK31"/>
             <w:r>
               <w:rPr>
                 <w:rFonts w:ascii="New Peninim MT" w:hAnsi="New Peninim MT" w:cs="New Peninim MT" w:hint="cs"/>
@@ -1117,7 +1357,7 @@
               </w:numPr>
               <w:spacing w:line="264" w:lineRule="auto"/>
               <w:rPr>
-                <w:rFonts w:ascii="New Peninim MT" w:hAnsi="New Peninim MT" w:cs="New Peninim MT" w:hint="cs"/>
+                <w:rFonts w:ascii="New Peninim MT" w:hAnsi="New Peninim MT" w:cs="New Peninim MT"/>
                 <w:sz w:val="28"/>
                 <w:szCs w:val="28"/>
               </w:rPr>
@@ -1140,7 +1380,7 @@
               </w:numPr>
               <w:spacing w:line="264" w:lineRule="auto"/>
               <w:rPr>
-                <w:rFonts w:ascii="New Peninim MT" w:hAnsi="New Peninim MT" w:cs="New Peninim MT" w:hint="cs"/>
+                <w:rFonts w:ascii="New Peninim MT" w:hAnsi="New Peninim MT" w:cs="New Peninim MT"/>
                 <w:sz w:val="28"/>
                 <w:szCs w:val="28"/>
               </w:rPr>
@@ -1163,7 +1403,7 @@
               </w:numPr>
               <w:spacing w:line="264" w:lineRule="auto"/>
               <w:rPr>
-                <w:rFonts w:ascii="New Peninim MT" w:hAnsi="New Peninim MT" w:cs="New Peninim MT" w:hint="cs"/>
+                <w:rFonts w:ascii="New Peninim MT" w:hAnsi="New Peninim MT" w:cs="New Peninim MT"/>
                 <w:sz w:val="28"/>
                 <w:szCs w:val="28"/>
               </w:rPr>
@@ -1177,11 +1417,13 @@
               <w:t>Work with stakeholders to gather and refine specifications and requirements based on technical needs.</w:t>
             </w:r>
           </w:p>
+          <w:bookmarkEnd w:id="20"/>
+          <w:bookmarkEnd w:id="21"/>
           <w:p>
             <w:pPr>
               <w:pStyle w:val="MainSectionsSpacing0"/>
               <w:rPr>
-                <w:rFonts w:ascii="New Peninim MT" w:hAnsi="New Peninim MT" w:cs="New Peninim MT" w:hint="cs"/>
+                <w:rFonts w:ascii="New Peninim MT" w:hAnsi="New Peninim MT" w:cs="New Peninim MT"/>
                 <w:sz w:val="28"/>
                 <w:szCs w:val="28"/>
               </w:rPr>
@@ -1191,7 +1433,7 @@
             <w:pPr>
               <w:pStyle w:val="Heading2"/>
               <w:rPr>
-                <w:rFonts w:ascii="New Peninim MT" w:hAnsi="New Peninim MT" w:cs="New Peninim MT" w:hint="cs"/>
+                <w:rFonts w:ascii="New Peninim MT" w:hAnsi="New Peninim MT" w:cs="New Peninim MT"/>
                 <w:sz w:val="28"/>
                 <w:szCs w:val="28"/>
               </w:rPr>
@@ -1225,7 +1467,7 @@
             <w:pPr>
               <w:pStyle w:val="Date"/>
               <w:rPr>
-                <w:rFonts w:ascii="New Peninim MT" w:hAnsi="New Peninim MT" w:cs="New Peninim MT" w:hint="cs"/>
+                <w:rFonts w:ascii="New Peninim MT" w:hAnsi="New Peninim MT" w:cs="New Peninim MT"/>
                 <w:sz w:val="28"/>
                 <w:szCs w:val="28"/>
               </w:rPr>
@@ -1242,7 +1484,7 @@
           <w:p>
             <w:pPr>
               <w:rPr>
-                <w:rFonts w:ascii="New Peninim MT" w:hAnsi="New Peninim MT" w:cs="New Peninim MT" w:hint="cs"/>
+                <w:rFonts w:ascii="New Peninim MT" w:hAnsi="New Peninim MT" w:cs="New Peninim MT"/>
                 <w:sz w:val="28"/>
                 <w:szCs w:val="28"/>
               </w:rPr>
@@ -1259,7 +1501,7 @@
           <w:p>
             <w:pPr>
               <w:rPr>
-                <w:rFonts w:ascii="New Peninim MT" w:hAnsi="New Peninim MT" w:cs="New Peninim MT" w:hint="cs"/>
+                <w:rFonts w:ascii="New Peninim MT" w:hAnsi="New Peninim MT" w:cs="New Peninim MT"/>
                 <w:sz w:val="28"/>
                 <w:szCs w:val="28"/>
               </w:rPr>
@@ -1284,7 +1526,7 @@
           <w:p>
             <w:pPr>
               <w:rPr>
-                <w:rFonts w:ascii="New Peninim MT" w:hAnsi="New Peninim MT" w:cs="New Peninim MT" w:hint="cs"/>
+                <w:rFonts w:ascii="New Peninim MT" w:hAnsi="New Peninim MT" w:cs="New Peninim MT"/>
                 <w:sz w:val="28"/>
                 <w:szCs w:val="28"/>
               </w:rPr>
@@ -1301,7 +1543,7 @@
           <w:p>
             <w:pPr>
               <w:rPr>
-                <w:rFonts w:ascii="New Peninim MT" w:hAnsi="New Peninim MT" w:cs="New Peninim MT" w:hint="cs"/>
+                <w:rFonts w:ascii="New Peninim MT" w:hAnsi="New Peninim MT" w:cs="New Peninim MT"/>
                 <w:sz w:val="28"/>
                 <w:szCs w:val="28"/>
               </w:rPr>
@@ -1319,7 +1561,7 @@
             <w:pPr>
               <w:pStyle w:val="MainSectionsSpacing0"/>
               <w:rPr>
-                <w:rFonts w:ascii="New Peninim MT" w:hAnsi="New Peninim MT" w:cs="New Peninim MT" w:hint="cs"/>
+                <w:rFonts w:ascii="New Peninim MT" w:hAnsi="New Peninim MT" w:cs="New Peninim MT"/>
                 <w:sz w:val="28"/>
                 <w:szCs w:val="28"/>
               </w:rPr>
@@ -1329,18 +1571,28 @@
             <w:pPr>
               <w:pStyle w:val="Heading2"/>
               <w:rPr>
-                <w:rFonts w:ascii="New Peninim MT" w:hAnsi="New Peninim MT" w:cs="New Peninim MT" w:hint="cs"/>
-                <w:sz w:val="28"/>
-                <w:szCs w:val="28"/>
-              </w:rPr>
-            </w:pPr>
-            <w:r>
-              <w:rPr>
-                <w:rFonts w:ascii="New Peninim MT" w:hAnsi="New Peninim MT" w:cs="New Peninim MT" w:hint="cs"/>
-                <w:sz w:val="28"/>
-                <w:szCs w:val="28"/>
-              </w:rPr>
-              <w:t>Senior Receptionist at Victory Services Club</w:t>
+                <w:rFonts w:ascii="New Peninim MT" w:hAnsi="New Peninim MT" w:cs="New Peninim MT"/>
+                <w:sz w:val="28"/>
+                <w:szCs w:val="28"/>
+              </w:rPr>
+            </w:pPr>
+            <w:r>
+              <w:rPr>
+                <w:rFonts w:ascii="New Peninim MT" w:hAnsi="New Peninim MT" w:cs="New Peninim MT" w:hint="cs"/>
+                <w:sz w:val="28"/>
+                <w:szCs w:val="28"/>
+              </w:rPr>
+              <w:t xml:space="preserve">Senior Receptionist at </w:t>
+            </w:r>
+            <w:bookmarkStart w:id="22" w:name="OLE_LINK32"/>
+            <w:bookmarkStart w:id="23" w:name="OLE_LINK33"/>
+            <w:r>
+              <w:rPr>
+                <w:rFonts w:ascii="New Peninim MT" w:hAnsi="New Peninim MT" w:cs="New Peninim MT" w:hint="cs"/>
+                <w:sz w:val="28"/>
+                <w:szCs w:val="28"/>
+              </w:rPr>
+              <w:t>Victory Services Club</w:t>
             </w:r>
             <w:r>
               <w:rPr>
@@ -1359,11 +1611,13 @@
               <w:t xml:space="preserve"> London</w:t>
             </w:r>
           </w:p>
+          <w:bookmarkEnd w:id="22"/>
+          <w:bookmarkEnd w:id="23"/>
           <w:p>
             <w:pPr>
               <w:pStyle w:val="Date"/>
               <w:rPr>
-                <w:rFonts w:ascii="New Peninim MT" w:hAnsi="New Peninim MT" w:cs="New Peninim MT" w:hint="cs"/>
+                <w:rFonts w:ascii="New Peninim MT" w:hAnsi="New Peninim MT" w:cs="New Peninim MT"/>
                 <w:sz w:val="28"/>
                 <w:szCs w:val="28"/>
               </w:rPr>
@@ -1380,7 +1634,7 @@
           <w:p>
             <w:pPr>
               <w:rPr>
-                <w:rFonts w:ascii="New Peninim MT" w:hAnsi="New Peninim MT" w:cs="New Peninim MT" w:hint="cs"/>
+                <w:rFonts w:ascii="New Peninim MT" w:hAnsi="New Peninim MT" w:cs="New Peninim MT"/>
                 <w:sz w:val="28"/>
                 <w:szCs w:val="28"/>
               </w:rPr>
@@ -1397,7 +1651,7 @@
           <w:p>
             <w:pPr>
               <w:rPr>
-                <w:rFonts w:ascii="New Peninim MT" w:hAnsi="New Peninim MT" w:cs="New Peninim MT" w:hint="cs"/>
+                <w:rFonts w:ascii="New Peninim MT" w:hAnsi="New Peninim MT" w:cs="New Peninim MT"/>
                 <w:sz w:val="28"/>
                 <w:szCs w:val="28"/>
               </w:rPr>
@@ -1422,7 +1676,7 @@
           <w:p>
             <w:pPr>
               <w:rPr>
-                <w:rFonts w:ascii="New Peninim MT" w:hAnsi="New Peninim MT" w:cs="New Peninim MT" w:hint="cs"/>
+                <w:rFonts w:ascii="New Peninim MT" w:hAnsi="New Peninim MT" w:cs="New Peninim MT"/>
                 <w:sz w:val="28"/>
                 <w:szCs w:val="28"/>
               </w:rPr>
@@ -1447,7 +1701,7 @@
           <w:p>
             <w:pPr>
               <w:rPr>
-                <w:rFonts w:ascii="New Peninim MT" w:hAnsi="New Peninim MT" w:cs="New Peninim MT" w:hint="cs"/>
+                <w:rFonts w:ascii="New Peninim MT" w:hAnsi="New Peninim MT" w:cs="New Peninim MT"/>
                 <w:sz w:val="28"/>
                 <w:szCs w:val="28"/>
               </w:rPr>
@@ -1472,7 +1726,7 @@
           <w:p>
             <w:pPr>
               <w:rPr>
-                <w:rFonts w:ascii="New Peninim MT" w:hAnsi="New Peninim MT" w:cs="New Peninim MT" w:hint="cs"/>
+                <w:rFonts w:ascii="New Peninim MT" w:hAnsi="New Peninim MT" w:cs="New Peninim MT"/>
                 <w:sz w:val="28"/>
                 <w:szCs w:val="28"/>
               </w:rPr>
@@ -1497,7 +1751,7 @@
           <w:p>
             <w:pPr>
               <w:rPr>
-                <w:rFonts w:ascii="New Peninim MT" w:hAnsi="New Peninim MT" w:cs="New Peninim MT" w:hint="cs"/>
+                <w:rFonts w:ascii="New Peninim MT" w:hAnsi="New Peninim MT" w:cs="New Peninim MT"/>
                 <w:sz w:val="28"/>
                 <w:szCs w:val="28"/>
               </w:rPr>
@@ -1514,7 +1768,7 @@
           <w:p>
             <w:pPr>
               <w:rPr>
-                <w:rFonts w:ascii="New Peninim MT" w:hAnsi="New Peninim MT" w:cs="New Peninim MT" w:hint="cs"/>
+                <w:rFonts w:ascii="New Peninim MT" w:hAnsi="New Peninim MT" w:cs="New Peninim MT"/>
                 <w:sz w:val="28"/>
                 <w:szCs w:val="28"/>
               </w:rPr>
@@ -1532,7 +1786,7 @@
             <w:pPr>
               <w:pStyle w:val="MainSectionsSpacing0"/>
               <w:rPr>
-                <w:rFonts w:ascii="New Peninim MT" w:hAnsi="New Peninim MT" w:cs="New Peninim MT" w:hint="cs"/>
+                <w:rFonts w:ascii="New Peninim MT" w:hAnsi="New Peninim MT" w:cs="New Peninim MT"/>
                 <w:sz w:val="28"/>
                 <w:szCs w:val="28"/>
               </w:rPr>
@@ -1542,7 +1796,7 @@
             <w:pPr>
               <w:pStyle w:val="Heading2"/>
               <w:rPr>
-                <w:rFonts w:ascii="New Peninim MT" w:hAnsi="New Peninim MT" w:cs="New Peninim MT" w:hint="cs"/>
+                <w:rFonts w:ascii="New Peninim MT" w:hAnsi="New Peninim MT" w:cs="New Peninim MT"/>
                 <w:sz w:val="28"/>
                 <w:szCs w:val="28"/>
               </w:rPr>
@@ -1560,7 +1814,7 @@
             <w:pPr>
               <w:pStyle w:val="Date"/>
               <w:rPr>
-                <w:rFonts w:ascii="New Peninim MT" w:hAnsi="New Peninim MT" w:cs="New Peninim MT" w:hint="cs"/>
+                <w:rFonts w:ascii="New Peninim MT" w:hAnsi="New Peninim MT" w:cs="New Peninim MT"/>
                 <w:sz w:val="28"/>
                 <w:szCs w:val="28"/>
               </w:rPr>
@@ -1593,18 +1847,17 @@
           <w:p>
             <w:pPr>
               <w:rPr>
-                <w:rFonts w:ascii="New Peninim MT" w:hAnsi="New Peninim MT" w:cs="New Peninim MT" w:hint="cs"/>
-                <w:sz w:val="28"/>
-                <w:szCs w:val="28"/>
-              </w:rPr>
-            </w:pPr>
-            <w:r>
-              <w:rPr>
-                <w:rFonts w:ascii="New Peninim MT" w:hAnsi="New Peninim MT" w:cs="New Peninim MT" w:hint="cs"/>
-                <w:sz w:val="28"/>
-                <w:szCs w:val="28"/>
-              </w:rPr>
-              <w:lastRenderedPageBreak/>
+                <w:rFonts w:ascii="New Peninim MT" w:hAnsi="New Peninim MT" w:cs="New Peninim MT"/>
+                <w:sz w:val="28"/>
+                <w:szCs w:val="28"/>
+              </w:rPr>
+            </w:pPr>
+            <w:r>
+              <w:rPr>
+                <w:rFonts w:ascii="New Peninim MT" w:hAnsi="New Peninim MT" w:cs="New Peninim MT" w:hint="cs"/>
+                <w:sz w:val="28"/>
+                <w:szCs w:val="28"/>
+              </w:rPr>
               <w:t xml:space="preserve">Welcoming and greeting guests and </w:t>
             </w:r>
             <w:r>
@@ -1619,7 +1872,7 @@
           <w:p>
             <w:pPr>
               <w:rPr>
-                <w:rFonts w:ascii="New Peninim MT" w:hAnsi="New Peninim MT" w:cs="New Peninim MT" w:hint="cs"/>
+                <w:rFonts w:ascii="New Peninim MT" w:hAnsi="New Peninim MT" w:cs="New Peninim MT"/>
                 <w:sz w:val="28"/>
                 <w:szCs w:val="28"/>
               </w:rPr>
@@ -1636,7 +1889,7 @@
           <w:p>
             <w:pPr>
               <w:rPr>
-                <w:rFonts w:ascii="New Peninim MT" w:hAnsi="New Peninim MT" w:cs="New Peninim MT" w:hint="cs"/>
+                <w:rFonts w:ascii="New Peninim MT" w:hAnsi="New Peninim MT" w:cs="New Peninim MT"/>
                 <w:sz w:val="28"/>
                 <w:szCs w:val="28"/>
               </w:rPr>
@@ -1653,7 +1906,7 @@
           <w:p>
             <w:pPr>
               <w:rPr>
-                <w:rFonts w:ascii="New Peninim MT" w:hAnsi="New Peninim MT" w:cs="New Peninim MT" w:hint="cs"/>
+                <w:rFonts w:ascii="New Peninim MT" w:hAnsi="New Peninim MT" w:cs="New Peninim MT"/>
                 <w:sz w:val="28"/>
                 <w:szCs w:val="28"/>
               </w:rPr>
@@ -1670,7 +1923,7 @@
           <w:p>
             <w:pPr>
               <w:rPr>
-                <w:rFonts w:ascii="New Peninim MT" w:hAnsi="New Peninim MT" w:cs="New Peninim MT" w:hint="cs"/>
+                <w:rFonts w:ascii="New Peninim MT" w:hAnsi="New Peninim MT" w:cs="New Peninim MT"/>
                 <w:sz w:val="28"/>
                 <w:szCs w:val="28"/>
               </w:rPr>
@@ -1687,7 +1940,7 @@
           <w:p>
             <w:pPr>
               <w:rPr>
-                <w:rFonts w:ascii="New Peninim MT" w:hAnsi="New Peninim MT" w:cs="New Peninim MT" w:hint="cs"/>
+                <w:rFonts w:ascii="New Peninim MT" w:hAnsi="New Peninim MT" w:cs="New Peninim MT"/>
                 <w:sz w:val="28"/>
                 <w:szCs w:val="28"/>
               </w:rPr>
@@ -1704,7 +1957,7 @@
           <w:p>
             <w:pPr>
               <w:rPr>
-                <w:rFonts w:ascii="New Peninim MT" w:hAnsi="New Peninim MT" w:cs="New Peninim MT" w:hint="cs"/>
+                <w:rFonts w:ascii="New Peninim MT" w:hAnsi="New Peninim MT" w:cs="New Peninim MT"/>
                 <w:sz w:val="28"/>
                 <w:szCs w:val="28"/>
               </w:rPr>
@@ -1721,7 +1974,7 @@
           <w:p>
             <w:pPr>
               <w:rPr>
-                <w:rFonts w:ascii="New Peninim MT" w:hAnsi="New Peninim MT" w:cs="New Peninim MT" w:hint="cs"/>
+                <w:rFonts w:ascii="New Peninim MT" w:hAnsi="New Peninim MT" w:cs="New Peninim MT"/>
                 <w:sz w:val="28"/>
                 <w:szCs w:val="28"/>
               </w:rPr>
@@ -1739,7 +1992,7 @@
             <w:pPr>
               <w:pStyle w:val="MainSectionsSpacing0"/>
               <w:rPr>
-                <w:rFonts w:ascii="New Peninim MT" w:hAnsi="New Peninim MT" w:cs="New Peninim MT" w:hint="cs"/>
+                <w:rFonts w:ascii="New Peninim MT" w:hAnsi="New Peninim MT" w:cs="New Peninim MT"/>
                 <w:sz w:val="28"/>
                 <w:szCs w:val="28"/>
               </w:rPr>
@@ -1749,7 +2002,7 @@
             <w:pPr>
               <w:pStyle w:val="MainSectionsSpacing"/>
               <w:rPr>
-                <w:rFonts w:ascii="New Peninim MT" w:hAnsi="New Peninim MT" w:cs="New Peninim MT" w:hint="cs"/>
+                <w:rFonts w:ascii="New Peninim MT" w:hAnsi="New Peninim MT" w:cs="New Peninim MT"/>
                 <w:sz w:val="28"/>
                 <w:szCs w:val="28"/>
               </w:rPr>
@@ -1759,7 +2012,7 @@
             <w:pPr>
               <w:pStyle w:val="Heading1"/>
               <w:rPr>
-                <w:rFonts w:ascii="New Peninim MT" w:hAnsi="New Peninim MT" w:cs="New Peninim MT" w:hint="cs"/>
+                <w:rFonts w:ascii="New Peninim MT" w:hAnsi="New Peninim MT" w:cs="New Peninim MT"/>
                 <w:sz w:val="28"/>
                 <w:szCs w:val="28"/>
               </w:rPr>
@@ -1777,7 +2030,7 @@
             <w:pPr>
               <w:pStyle w:val="Heading2"/>
               <w:rPr>
-                <w:rFonts w:ascii="New Peninim MT" w:hAnsi="New Peninim MT" w:cs="New Peninim MT" w:hint="cs"/>
+                <w:rFonts w:ascii="New Peninim MT" w:hAnsi="New Peninim MT" w:cs="New Peninim MT"/>
                 <w:sz w:val="28"/>
                 <w:szCs w:val="28"/>
               </w:rPr>
@@ -1795,7 +2048,7 @@
             <w:pPr>
               <w:pStyle w:val="Date"/>
               <w:rPr>
-                <w:rFonts w:ascii="New Peninim MT" w:hAnsi="New Peninim MT" w:cs="New Peninim MT" w:hint="cs"/>
+                <w:rFonts w:ascii="New Peninim MT" w:hAnsi="New Peninim MT" w:cs="New Peninim MT"/>
                 <w:sz w:val="28"/>
                 <w:szCs w:val="28"/>
               </w:rPr>
@@ -1812,7 +2065,7 @@
           <w:p>
             <w:pPr>
               <w:rPr>
-                <w:rFonts w:ascii="New Peninim MT" w:hAnsi="New Peninim MT" w:cs="New Peninim MT" w:hint="cs"/>
+                <w:rFonts w:ascii="New Peninim MT" w:hAnsi="New Peninim MT" w:cs="New Peninim MT"/>
                 <w:sz w:val="28"/>
                 <w:szCs w:val="28"/>
               </w:rPr>
@@ -1832,7 +2085,7 @@
             <w:pPr>
               <w:pStyle w:val="MainSectionsSpacing0"/>
               <w:rPr>
-                <w:rFonts w:ascii="New Peninim MT" w:hAnsi="New Peninim MT" w:cs="New Peninim MT" w:hint="cs"/>
+                <w:rFonts w:ascii="New Peninim MT" w:hAnsi="New Peninim MT" w:cs="New Peninim MT"/>
                 <w:sz w:val="28"/>
                 <w:szCs w:val="28"/>
               </w:rPr>
@@ -1842,7 +2095,7 @@
             <w:pPr>
               <w:pStyle w:val="Heading2"/>
               <w:rPr>
-                <w:rFonts w:ascii="New Peninim MT" w:hAnsi="New Peninim MT" w:cs="New Peninim MT" w:hint="cs"/>
+                <w:rFonts w:ascii="New Peninim MT" w:hAnsi="New Peninim MT" w:cs="New Peninim MT"/>
                 <w:sz w:val="28"/>
                 <w:szCs w:val="28"/>
               </w:rPr>
@@ -1860,7 +2113,7 @@
             <w:pPr>
               <w:pStyle w:val="Date"/>
               <w:rPr>
-                <w:rFonts w:ascii="New Peninim MT" w:hAnsi="New Peninim MT" w:cs="New Peninim MT" w:hint="cs"/>
+                <w:rFonts w:ascii="New Peninim MT" w:hAnsi="New Peninim MT" w:cs="New Peninim MT"/>
                 <w:sz w:val="28"/>
                 <w:szCs w:val="28"/>
               </w:rPr>
@@ -1877,7 +2130,7 @@
           <w:p>
             <w:pPr>
               <w:rPr>
-                <w:rFonts w:ascii="New Peninim MT" w:hAnsi="New Peninim MT" w:cs="New Peninim MT" w:hint="cs"/>
+                <w:rFonts w:ascii="New Peninim MT" w:hAnsi="New Peninim MT" w:cs="New Peninim MT"/>
                 <w:sz w:val="28"/>
                 <w:szCs w:val="28"/>
               </w:rPr>
@@ -1897,7 +2150,7 @@
             <w:pPr>
               <w:pStyle w:val="MainSectionsSpacing"/>
               <w:rPr>
-                <w:rFonts w:ascii="New Peninim MT" w:hAnsi="New Peninim MT" w:cs="New Peninim MT" w:hint="cs"/>
+                <w:rFonts w:ascii="New Peninim MT" w:hAnsi="New Peninim MT" w:cs="New Peninim MT"/>
                 <w:sz w:val="28"/>
                 <w:szCs w:val="28"/>
               </w:rPr>
@@ -1907,7 +2160,7 @@
             <w:pPr>
               <w:pStyle w:val="Heading1"/>
               <w:rPr>
-                <w:rFonts w:ascii="New Peninim MT" w:hAnsi="New Peninim MT" w:cs="New Peninim MT" w:hint="cs"/>
+                <w:rFonts w:ascii="New Peninim MT" w:hAnsi="New Peninim MT" w:cs="New Peninim MT"/>
                 <w:sz w:val="28"/>
                 <w:szCs w:val="28"/>
               </w:rPr>
@@ -1925,7 +2178,7 @@
             <w:pPr>
               <w:pStyle w:val="Heading2"/>
               <w:rPr>
-                <w:rFonts w:ascii="New Peninim MT" w:hAnsi="New Peninim MT" w:cs="New Peninim MT" w:hint="cs"/>
+                <w:rFonts w:ascii="New Peninim MT" w:hAnsi="New Peninim MT" w:cs="New Peninim MT"/>
                 <w:sz w:val="28"/>
                 <w:szCs w:val="28"/>
               </w:rPr>
@@ -1943,7 +2196,7 @@
             <w:pPr>
               <w:pStyle w:val="Date"/>
               <w:rPr>
-                <w:rFonts w:ascii="New Peninim MT" w:hAnsi="New Peninim MT" w:cs="New Peninim MT" w:hint="cs"/>
+                <w:rFonts w:ascii="New Peninim MT" w:hAnsi="New Peninim MT" w:cs="New Peninim MT"/>
                 <w:sz w:val="28"/>
                 <w:szCs w:val="28"/>
               </w:rPr>
@@ -1961,7 +2214,7 @@
             <w:pPr>
               <w:pStyle w:val="Heading2"/>
               <w:rPr>
-                <w:rFonts w:ascii="New Peninim MT" w:hAnsi="New Peninim MT" w:cs="New Peninim MT" w:hint="cs"/>
+                <w:rFonts w:ascii="New Peninim MT" w:hAnsi="New Peninim MT" w:cs="New Peninim MT"/>
                 <w:sz w:val="28"/>
                 <w:szCs w:val="28"/>
               </w:rPr>
@@ -1979,7 +2232,7 @@
             <w:pPr>
               <w:pStyle w:val="Date"/>
               <w:rPr>
-                <w:rFonts w:ascii="New Peninim MT" w:hAnsi="New Peninim MT" w:cs="New Peninim MT" w:hint="cs"/>
+                <w:rFonts w:ascii="New Peninim MT" w:hAnsi="New Peninim MT" w:cs="New Peninim MT"/>
                 <w:sz w:val="28"/>
                 <w:szCs w:val="28"/>
               </w:rPr>
@@ -1997,7 +2250,7 @@
             <w:pPr>
               <w:pStyle w:val="MainSectionsSpacing0"/>
               <w:rPr>
-                <w:rFonts w:ascii="New Peninim MT" w:hAnsi="New Peninim MT" w:cs="New Peninim MT" w:hint="cs"/>
+                <w:rFonts w:ascii="New Peninim MT" w:hAnsi="New Peninim MT" w:cs="New Peninim MT"/>
                 <w:sz w:val="28"/>
                 <w:szCs w:val="28"/>
               </w:rPr>
@@ -2007,7 +2260,7 @@
             <w:pPr>
               <w:pStyle w:val="Heading2"/>
               <w:rPr>
-                <w:rFonts w:ascii="New Peninim MT" w:hAnsi="New Peninim MT" w:cs="New Peninim MT" w:hint="cs"/>
+                <w:rFonts w:ascii="New Peninim MT" w:hAnsi="New Peninim MT" w:cs="New Peninim MT"/>
                 <w:sz w:val="28"/>
                 <w:szCs w:val="28"/>
               </w:rPr>
@@ -2025,7 +2278,7 @@
             <w:pPr>
               <w:pStyle w:val="Date"/>
               <w:rPr>
-                <w:rFonts w:ascii="New Peninim MT" w:hAnsi="New Peninim MT" w:cs="New Peninim MT" w:hint="cs"/>
+                <w:rFonts w:ascii="New Peninim MT" w:hAnsi="New Peninim MT" w:cs="New Peninim MT"/>
                 <w:sz w:val="28"/>
                 <w:szCs w:val="28"/>
               </w:rPr>
@@ -2043,7 +2296,7 @@
             <w:pPr>
               <w:pStyle w:val="MainSectionsSpacing0"/>
               <w:rPr>
-                <w:rFonts w:ascii="New Peninim MT" w:hAnsi="New Peninim MT" w:cs="New Peninim MT" w:hint="cs"/>
+                <w:rFonts w:ascii="New Peninim MT" w:hAnsi="New Peninim MT" w:cs="New Peninim MT"/>
                 <w:sz w:val="28"/>
                 <w:szCs w:val="28"/>
               </w:rPr>
@@ -2053,7 +2306,7 @@
             <w:pPr>
               <w:pStyle w:val="Heading2"/>
               <w:rPr>
-                <w:rFonts w:ascii="New Peninim MT" w:hAnsi="New Peninim MT" w:cs="New Peninim MT" w:hint="cs"/>
+                <w:rFonts w:ascii="New Peninim MT" w:hAnsi="New Peninim MT" w:cs="New Peninim MT"/>
                 <w:sz w:val="28"/>
                 <w:szCs w:val="28"/>
               </w:rPr>
@@ -2071,7 +2324,7 @@
             <w:pPr>
               <w:pStyle w:val="Date"/>
               <w:rPr>
-                <w:rFonts w:ascii="New Peninim MT" w:hAnsi="New Peninim MT" w:cs="New Peninim MT" w:hint="cs"/>
+                <w:rFonts w:ascii="New Peninim MT" w:hAnsi="New Peninim MT" w:cs="New Peninim MT"/>
                 <w:sz w:val="28"/>
                 <w:szCs w:val="28"/>
               </w:rPr>
@@ -2089,7 +2342,7 @@
             <w:pPr>
               <w:pStyle w:val="MainSectionsSpacing0"/>
               <w:rPr>
-                <w:rFonts w:ascii="New Peninim MT" w:hAnsi="New Peninim MT" w:cs="New Peninim MT" w:hint="cs"/>
+                <w:rFonts w:ascii="New Peninim MT" w:hAnsi="New Peninim MT" w:cs="New Peninim MT"/>
                 <w:sz w:val="28"/>
                 <w:szCs w:val="28"/>
               </w:rPr>
@@ -2099,7 +2352,7 @@
             <w:pPr>
               <w:pStyle w:val="Heading2"/>
               <w:rPr>
-                <w:rFonts w:ascii="New Peninim MT" w:hAnsi="New Peninim MT" w:cs="New Peninim MT" w:hint="cs"/>
+                <w:rFonts w:ascii="New Peninim MT" w:hAnsi="New Peninim MT" w:cs="New Peninim MT"/>
                 <w:sz w:val="28"/>
                 <w:szCs w:val="28"/>
               </w:rPr>
@@ -2117,7 +2370,7 @@
             <w:pPr>
               <w:pStyle w:val="Date"/>
               <w:rPr>
-                <w:rFonts w:ascii="New Peninim MT" w:hAnsi="New Peninim MT" w:cs="New Peninim MT" w:hint="cs"/>
+                <w:rFonts w:ascii="New Peninim MT" w:hAnsi="New Peninim MT" w:cs="New Peninim MT"/>
                 <w:sz w:val="28"/>
                 <w:szCs w:val="28"/>
               </w:rPr>
@@ -2141,12 +2394,12 @@
     </w:tbl>
     <w:p/>
     <w:sectPr>
-      <w:headerReference w:type="even" r:id="rId12"/>
-      <w:headerReference w:type="default" r:id="rId13"/>
-      <w:footerReference w:type="even" r:id="rId14"/>
-      <w:footerReference w:type="default" r:id="rId15"/>
-      <w:headerReference w:type="first" r:id="rId16"/>
-      <w:footerReference w:type="first" r:id="rId17"/>
+      <w:headerReference w:type="even" r:id="rId11"/>
+      <w:headerReference w:type="default" r:id="rId12"/>
+      <w:footerReference w:type="even" r:id="rId13"/>
+      <w:footerReference w:type="default" r:id="rId14"/>
+      <w:headerReference w:type="first" r:id="rId15"/>
+      <w:footerReference w:type="first" r:id="rId16"/>
       <w:pgSz w:w="11906" w:h="16838"/>
       <w:pgMar w:top="963" w:right="1133" w:bottom="566" w:left="793" w:header="0" w:footer="0" w:gutter="0"/>
       <w:cols w:space="708"/>

</xml_diff>